<commit_message>
update Tong hop FD Quan Ly Dat Ve
</commit_message>
<xml_diff>
--- a/Team01/[Tomorrow][FD][QuanLyDatVe][1][[1412011].docx
+++ b/Team01/[Tomorrow][FD][QuanLyDatVe][1][[1412011].docx
@@ -1650,7 +1650,7 @@
               <w:pStyle w:val="MyTable"/>
             </w:pPr>
             <w:r>
-              <w:t>String</w:t>
+              <w:t>nvarchar</w:t>
             </w:r>
           </w:p>
         </w:tc>
@@ -2041,7 +2041,7 @@
               <w:pStyle w:val="MyTable"/>
             </w:pPr>
             <w:r>
-              <w:t>String</w:t>
+              <w:t>varchar</w:t>
             </w:r>
           </w:p>
         </w:tc>
@@ -2118,7 +2118,7 @@
               <w:pStyle w:val="MyTable"/>
             </w:pPr>
             <w:r>
-              <w:t>String</w:t>
+              <w:t>varchar</w:t>
             </w:r>
           </w:p>
         </w:tc>
@@ -2588,7 +2588,7 @@
               <w:pStyle w:val="MyTable"/>
             </w:pPr>
             <w:r>
-              <w:t>String</w:t>
+              <w:t>varchar</w:t>
             </w:r>
           </w:p>
         </w:tc>
@@ -2601,7 +2601,7 @@
               <w:pStyle w:val="MyTable"/>
             </w:pPr>
             <w:r>
-              <w:t>100</w:t>
+              <w:t>15</w:t>
             </w:r>
           </w:p>
         </w:tc>
@@ -2665,7 +2665,7 @@
               <w:pStyle w:val="MyTable"/>
             </w:pPr>
             <w:r>
-              <w:t>String</w:t>
+              <w:t>varchar</w:t>
             </w:r>
           </w:p>
         </w:tc>
@@ -2745,7 +2745,7 @@
               <w:pStyle w:val="MyTable"/>
             </w:pPr>
             <w:r>
-              <w:t>Strong</w:t>
+              <w:t>nvarchar</w:t>
             </w:r>
           </w:p>
         </w:tc>
@@ -3136,6 +3136,9 @@
               <w:pStyle w:val="MyTable"/>
             </w:pPr>
             <w:r>
+              <w:t>n</w:t>
+            </w:r>
+            <w:r>
               <w:t>varchar</w:t>
             </w:r>
           </w:p>
@@ -3149,7 +3152,7 @@
               <w:pStyle w:val="MyTable"/>
             </w:pPr>
             <w:r>
-              <w:t>50</w:t>
+              <w:t>70</w:t>
             </w:r>
           </w:p>
         </w:tc>
@@ -3804,9 +3807,9 @@
         <w:tblLook w:val="04A0" w:firstRow="1" w:lastRow="0" w:firstColumn="1" w:lastColumn="0" w:noHBand="0" w:noVBand="1"/>
       </w:tblPr>
       <w:tblGrid>
-        <w:gridCol w:w="1588"/>
+        <w:gridCol w:w="1587"/>
         <w:gridCol w:w="1656"/>
-        <w:gridCol w:w="1447"/>
+        <w:gridCol w:w="1448"/>
         <w:gridCol w:w="1442"/>
         <w:gridCol w:w="1485"/>
         <w:gridCol w:w="1832"/>
@@ -4278,6 +4281,9 @@
               <w:pStyle w:val="MyTable"/>
             </w:pPr>
             <w:r>
+              <w:t>n</w:t>
+            </w:r>
+            <w:r>
               <w:t>varchar</w:t>
             </w:r>
           </w:p>
@@ -4291,8 +4297,10 @@
               <w:pStyle w:val="MyTable"/>
             </w:pPr>
             <w:r>
-              <w:t>7</w:t>
-            </w:r>
+              <w:t>8</w:t>
+            </w:r>
+            <w:bookmarkStart w:id="0" w:name="_GoBack"/>
+            <w:bookmarkEnd w:id="0"/>
           </w:p>
           <w:p>
             <w:pPr>
@@ -5201,8 +5209,6 @@
           <w:numId w:val="0"/>
         </w:numPr>
       </w:pPr>
-      <w:bookmarkStart w:id="0" w:name="_GoBack"/>
-      <w:bookmarkEnd w:id="0"/>
     </w:p>
     <w:sectPr>
       <w:pgSz w:w="12240" w:h="15840"/>
@@ -7991,6 +7997,7 @@
   <w:style w:type="character" w:default="1" w:styleId="DefaultParagraphFont">
     <w:name w:val="Default Paragraph Font"/>
     <w:uiPriority w:val="1"/>
+    <w:semiHidden/>
     <w:unhideWhenUsed/>
   </w:style>
   <w:style w:type="table" w:default="1" w:styleId="TableNormal">
@@ -9233,7 +9240,7 @@
 </file>
 
 <file path=customXml/itemProps2.xml><?xml version="1.0" encoding="utf-8"?>
-<ds:datastoreItem xmlns:ds="http://schemas.openxmlformats.org/officeDocument/2006/customXml" ds:itemID="{CCD3E4DA-1382-4088-B385-D51C4F86DC91}">
+<ds:datastoreItem xmlns:ds="http://schemas.openxmlformats.org/officeDocument/2006/customXml" ds:itemID="{9BE7B7F1-5835-4B8E-9EC5-F1B6CE7B74D3}">
   <ds:schemaRefs>
     <ds:schemaRef ds:uri="http://schemas.openxmlformats.org/officeDocument/2006/bibliography"/>
   </ds:schemaRefs>

</xml_diff>